<commit_message>
Calculate distance for each algorithm ( bio,taxo,glcm+bit , haralick+bit, bit)
</commit_message>
<xml_diff>
--- a/Libraries_used.docx
+++ b/Libraries_used.docx
@@ -1,96 +1,421 @@
 
 <file path=word/document.xml><?xml version="1.0" encoding="utf-8"?>
-<w:document xmlns:wpc="http://schemas.microsoft.com/office/word/2010/wordprocessingCanvas" xmlns:cx="http://schemas.microsoft.com/office/drawing/2014/chartex" xmlns:cx1="http://schemas.microsoft.com/office/drawing/2015/9/8/chartex" xmlns:cx2="http://schemas.microsoft.com/office/drawing/2015/10/21/chartex" xmlns:cx3="http://schemas.microsoft.com/office/drawing/2016/5/9/chartex" xmlns:cx4="http://schemas.microsoft.com/office/drawing/2016/5/10/chartex" xmlns:cx5="http://schemas.microsoft.com/office/drawing/2016/5/11/chartex" xmlns:cx6="http://schemas.microsoft.com/office/drawing/2016/5/12/chartex" xmlns:cx7="http://schemas.microsoft.com/office/drawing/2016/5/13/chartex" xmlns:cx8="http://schemas.microsoft.com/office/drawing/2016/5/14/chartex" xmlns:mc="http://schemas.openxmlformats.org/markup-compatibility/2006" xmlns:aink="http://schemas.microsoft.com/office/drawing/2016/ink" xmlns:am3d="http://schemas.microsoft.com/office/drawing/2017/model3d" xmlns:o="urn:schemas-microsoft-com:office:office" xmlns:r="http://schemas.openxmlformats.org/officeDocument/2006/relationships" xmlns:m="http://schemas.openxmlformats.org/officeDocument/2006/math" xmlns:v="urn:schemas-microsoft-com:vml" xmlns:wp14="http://schemas.microsoft.com/office/word/2010/wordprocessingDrawing" xmlns:wp="http://schemas.openxmlformats.org/drawingml/2006/wordprocessingDrawing" xmlns:w10="urn:schemas-microsoft-com:office:word" xmlns:w="http://schemas.openxmlformats.org/wordprocessingml/2006/main" xmlns:w14="http://schemas.microsoft.com/office/word/2010/wordml" xmlns:w15="http://schemas.microsoft.com/office/word/2012/wordml" xmlns:w16cex="http://schemas.microsoft.com/office/word/2018/wordml/cex" xmlns:w16cid="http://schemas.microsoft.com/office/word/2016/wordml/cid" xmlns:w16="http://schemas.microsoft.com/office/word/2018/wordml" xmlns:w16sdtdh="http://schemas.microsoft.com/office/word/2020/wordml/sdtdatahash" xmlns:w16se="http://schemas.microsoft.com/office/word/2015/wordml/symex" xmlns:wpg="http://schemas.microsoft.com/office/word/2010/wordprocessingGroup" xmlns:wpi="http://schemas.microsoft.com/office/word/2010/wordprocessingInk" xmlns:wne="http://schemas.microsoft.com/office/word/2006/wordml" xmlns:wps="http://schemas.microsoft.com/office/word/2010/wordprocessingShape" mc:Ignorable="w14 w15 w16se w16cid w16 w16cex w16sdtdh wp14">
+<w:document xmlns:wpc="http://schemas.microsoft.com/office/word/2010/wordprocessingCanvas" xmlns:cx="http://schemas.microsoft.com/office/drawing/2014/chartex" xmlns:cx1="http://schemas.microsoft.com/office/drawing/2015/9/8/chartex" xmlns:cx2="http://schemas.microsoft.com/office/drawing/2015/10/21/chartex" xmlns:cx3="http://schemas.microsoft.com/office/drawing/2016/5/9/chartex" xmlns:cx4="http://schemas.microsoft.com/office/drawing/2016/5/10/chartex" xmlns:cx5="http://schemas.microsoft.com/office/drawing/2016/5/11/chartex" xmlns:cx6="http://schemas.microsoft.com/office/drawing/2016/5/12/chartex" xmlns:cx7="http://schemas.microsoft.com/office/drawing/2016/5/13/chartex" xmlns:cx8="http://schemas.microsoft.com/office/drawing/2016/5/14/chartex" xmlns:mc="http://schemas.openxmlformats.org/markup-compatibility/2006" xmlns:aink="http://schemas.microsoft.com/office/drawing/2016/ink" xmlns:am3d="http://schemas.microsoft.com/office/drawing/2017/model3d" xmlns:o="urn:schemas-microsoft-com:office:office" xmlns:r="http://schemas.openxmlformats.org/officeDocument/2006/relationships" xmlns:m="http://schemas.openxmlformats.org/officeDocument/2006/math" xmlns:v="urn:schemas-microsoft-com:vml" xmlns:wp14="http://schemas.microsoft.com/office/word/2010/wordprocessingDrawing" xmlns:wp="http://schemas.openxmlformats.org/drawingml/2006/wordprocessingDrawing" xmlns:w10="urn:schemas-microsoft-com:office:word" xmlns:w="http://schemas.openxmlformats.org/wordprocessingml/2006/main" xmlns:w14="http://schemas.microsoft.com/office/word/2010/wordml" xmlns:w15="http://schemas.microsoft.com/office/word/2012/wordml" xmlns:w16cex="http://schemas.microsoft.com/office/word/2018/wordml/cex" xmlns:w16cid="http://schemas.microsoft.com/office/word/2016/wordml/cid" xmlns:w16="http://schemas.microsoft.com/office/word/2018/wordml" xmlns:w16se="http://schemas.microsoft.com/office/word/2015/wordml/symex" xmlns:wpg="http://schemas.microsoft.com/office/word/2010/wordprocessingGroup" xmlns:wpi="http://schemas.microsoft.com/office/word/2010/wordprocessingInk" xmlns:wne="http://schemas.microsoft.com/office/word/2006/wordml" xmlns:wps="http://schemas.microsoft.com/office/word/2010/wordprocessingShape" mc:Ignorable="w14 w15 w16se w16cid w16 w16cex wp14">
   <w:body>
+    <w:tbl>
+      <w:tblPr>
+        <w:tblStyle w:val="TableGrid"/>
+        <w:tblW w:w="0" w:type="auto"/>
+        <w:tblLook w:val="04A0" w:firstRow="1" w:lastRow="0" w:firstColumn="1" w:lastColumn="0" w:noHBand="0" w:noVBand="1"/>
+      </w:tblPr>
+      <w:tblGrid>
+        <w:gridCol w:w="4315"/>
+        <w:gridCol w:w="4315"/>
+      </w:tblGrid>
+      <w:tr>
+        <w:tc>
+          <w:tcPr>
+            <w:tcW w:w="4315" w:type="dxa"/>
+          </w:tcPr>
+          <w:p>
+            <w:pPr>
+              <w:rPr>
+                <w:lang w:val="en-CA"/>
+              </w:rPr>
+            </w:pPr>
+            <w:r>
+              <w:rPr>
+                <w:lang w:val="en-CA"/>
+              </w:rPr>
+              <w:t>OpenCV</w:t>
+            </w:r>
+          </w:p>
+        </w:tc>
+        <w:tc>
+          <w:tcPr>
+            <w:tcW w:w="4315" w:type="dxa"/>
+          </w:tcPr>
+          <w:p>
+            <w:pPr>
+              <w:rPr>
+                <w:lang w:val="en-CA"/>
+              </w:rPr>
+            </w:pPr>
+            <w:r>
+              <w:rPr>
+                <w:lang w:val="en-CA"/>
+              </w:rPr>
+              <w:t>pip install opencv-python</w:t>
+            </w:r>
+          </w:p>
+        </w:tc>
+      </w:tr>
+      <w:tr>
+        <w:tc>
+          <w:tcPr>
+            <w:tcW w:w="4315" w:type="dxa"/>
+          </w:tcPr>
+          <w:p>
+            <w:pPr>
+              <w:rPr>
+                <w:lang w:val="en-CA"/>
+              </w:rPr>
+            </w:pPr>
+            <w:r>
+              <w:rPr>
+                <w:lang w:val="en-CA"/>
+              </w:rPr>
+              <w:t>B</w:t>
+            </w:r>
+            <w:r>
+              <w:rPr>
+                <w:lang w:val="en-CA"/>
+              </w:rPr>
+              <w:t>iT</w:t>
+            </w:r>
+          </w:p>
+        </w:tc>
+        <w:tc>
+          <w:tcPr>
+            <w:tcW w:w="4315" w:type="dxa"/>
+          </w:tcPr>
+          <w:p>
+            <w:pPr>
+              <w:rPr>
+                <w:lang w:val="en-CA"/>
+              </w:rPr>
+            </w:pPr>
+            <w:r>
+              <w:rPr>
+                <w:lang w:val="en-CA"/>
+              </w:rPr>
+              <w:t>pip install Bitdesc</w:t>
+            </w:r>
+          </w:p>
+        </w:tc>
+      </w:tr>
+      <w:tr>
+        <w:tc>
+          <w:tcPr>
+            <w:tcW w:w="4315" w:type="dxa"/>
+          </w:tcPr>
+          <w:p>
+            <w:pPr>
+              <w:rPr>
+                <w:lang w:val="en-CA"/>
+              </w:rPr>
+            </w:pPr>
+            <w:r>
+              <w:rPr>
+                <w:lang w:val="en-CA"/>
+              </w:rPr>
+              <w:t>pandas</w:t>
+            </w:r>
+          </w:p>
+        </w:tc>
+        <w:tc>
+          <w:tcPr>
+            <w:tcW w:w="4315" w:type="dxa"/>
+          </w:tcPr>
+          <w:p>
+            <w:pPr>
+              <w:rPr>
+                <w:lang w:val="en-CA"/>
+              </w:rPr>
+            </w:pPr>
+            <w:r>
+              <w:rPr>
+                <w:lang w:val="en-CA"/>
+              </w:rPr>
+              <w:t>Pip install pandas</w:t>
+            </w:r>
+          </w:p>
+        </w:tc>
+      </w:tr>
+      <w:tr>
+        <w:tc>
+          <w:tcPr>
+            <w:tcW w:w="4315" w:type="dxa"/>
+          </w:tcPr>
+          <w:p>
+            <w:pPr>
+              <w:rPr>
+                <w:lang w:val="en-CA"/>
+              </w:rPr>
+            </w:pPr>
+            <w:r>
+              <w:rPr>
+                <w:lang w:val="en-CA"/>
+              </w:rPr>
+              <w:t>Numpy</w:t>
+            </w:r>
+          </w:p>
+        </w:tc>
+        <w:tc>
+          <w:tcPr>
+            <w:tcW w:w="4315" w:type="dxa"/>
+          </w:tcPr>
+          <w:p>
+            <w:pPr>
+              <w:rPr>
+                <w:lang w:val="en-CA"/>
+              </w:rPr>
+            </w:pPr>
+            <w:r>
+              <w:rPr>
+                <w:lang w:val="en-CA"/>
+              </w:rPr>
+              <w:t>pip install numpy</w:t>
+            </w:r>
+          </w:p>
+        </w:tc>
+      </w:tr>
+      <w:tr>
+        <w:tc>
+          <w:tcPr>
+            <w:tcW w:w="4315" w:type="dxa"/>
+          </w:tcPr>
+          <w:p>
+            <w:pPr>
+              <w:rPr>
+                <w:lang w:val="en-CA"/>
+              </w:rPr>
+            </w:pPr>
+            <w:r>
+              <w:rPr>
+                <w:lang w:val="en-CA"/>
+              </w:rPr>
+              <w:t>Haralick</w:t>
+            </w:r>
+          </w:p>
+        </w:tc>
+        <w:tc>
+          <w:tcPr>
+            <w:tcW w:w="4315" w:type="dxa"/>
+          </w:tcPr>
+          <w:p>
+            <w:pPr>
+              <w:rPr>
+                <w:lang w:val="en-CA"/>
+              </w:rPr>
+            </w:pPr>
+            <w:r>
+              <w:rPr>
+                <w:lang w:val="en-CA"/>
+              </w:rPr>
+              <w:t>Pip install mahotas</w:t>
+            </w:r>
+          </w:p>
+        </w:tc>
+      </w:tr>
+      <w:tr>
+        <w:tc>
+          <w:tcPr>
+            <w:tcW w:w="4315" w:type="dxa"/>
+          </w:tcPr>
+          <w:p>
+            <w:pPr>
+              <w:rPr>
+                <w:lang w:val="en-CA"/>
+              </w:rPr>
+            </w:pPr>
+            <w:r>
+              <w:rPr>
+                <w:lang w:val="en-CA"/>
+              </w:rPr>
+              <w:t>GLCM</w:t>
+            </w:r>
+          </w:p>
+        </w:tc>
+        <w:tc>
+          <w:tcPr>
+            <w:tcW w:w="4315" w:type="dxa"/>
+          </w:tcPr>
+          <w:p>
+            <w:pPr>
+              <w:rPr>
+                <w:lang w:val="en-CA"/>
+              </w:rPr>
+            </w:pPr>
+            <w:r>
+              <w:rPr>
+                <w:lang w:val="en-CA"/>
+              </w:rPr>
+              <w:t>Pip install scikit-image</w:t>
+            </w:r>
+          </w:p>
+        </w:tc>
+      </w:tr>
+      <w:tr>
+        <w:tc>
+          <w:tcPr>
+            <w:tcW w:w="4315" w:type="dxa"/>
+          </w:tcPr>
+          <w:p>
+            <w:pPr>
+              <w:rPr>
+                <w:lang w:val="en-CA"/>
+              </w:rPr>
+            </w:pPr>
+          </w:p>
+        </w:tc>
+        <w:tc>
+          <w:tcPr>
+            <w:tcW w:w="4315" w:type="dxa"/>
+          </w:tcPr>
+          <w:p>
+            <w:pPr>
+              <w:rPr>
+                <w:lang w:val="en-CA"/>
+              </w:rPr>
+            </w:pPr>
+          </w:p>
+        </w:tc>
+      </w:tr>
+      <w:tr>
+        <w:tc>
+          <w:tcPr>
+            <w:tcW w:w="4315" w:type="dxa"/>
+          </w:tcPr>
+          <w:p>
+            <w:pPr>
+              <w:rPr>
+                <w:lang w:val="en-CA"/>
+              </w:rPr>
+            </w:pPr>
+          </w:p>
+        </w:tc>
+        <w:tc>
+          <w:tcPr>
+            <w:tcW w:w="4315" w:type="dxa"/>
+          </w:tcPr>
+          <w:p>
+            <w:pPr>
+              <w:rPr>
+                <w:lang w:val="en-CA"/>
+              </w:rPr>
+            </w:pPr>
+          </w:p>
+        </w:tc>
+      </w:tr>
+      <w:tr>
+        <w:tc>
+          <w:tcPr>
+            <w:tcW w:w="4315" w:type="dxa"/>
+          </w:tcPr>
+          <w:p>
+            <w:pPr>
+              <w:rPr>
+                <w:lang w:val="en-CA"/>
+              </w:rPr>
+            </w:pPr>
+          </w:p>
+        </w:tc>
+        <w:tc>
+          <w:tcPr>
+            <w:tcW w:w="4315" w:type="dxa"/>
+          </w:tcPr>
+          <w:p>
+            <w:pPr>
+              <w:rPr>
+                <w:lang w:val="en-CA"/>
+              </w:rPr>
+            </w:pPr>
+          </w:p>
+        </w:tc>
+      </w:tr>
+      <w:tr>
+        <w:tc>
+          <w:tcPr>
+            <w:tcW w:w="4315" w:type="dxa"/>
+          </w:tcPr>
+          <w:p>
+            <w:pPr>
+              <w:rPr>
+                <w:lang w:val="en-CA"/>
+              </w:rPr>
+            </w:pPr>
+          </w:p>
+        </w:tc>
+        <w:tc>
+          <w:tcPr>
+            <w:tcW w:w="4315" w:type="dxa"/>
+          </w:tcPr>
+          <w:p>
+            <w:pPr>
+              <w:rPr>
+                <w:lang w:val="en-CA"/>
+              </w:rPr>
+            </w:pPr>
+          </w:p>
+        </w:tc>
+      </w:tr>
+      <w:tr>
+        <w:tc>
+          <w:tcPr>
+            <w:tcW w:w="4315" w:type="dxa"/>
+          </w:tcPr>
+          <w:p>
+            <w:pPr>
+              <w:rPr>
+                <w:lang w:val="en-CA"/>
+              </w:rPr>
+            </w:pPr>
+          </w:p>
+        </w:tc>
+        <w:tc>
+          <w:tcPr>
+            <w:tcW w:w="4315" w:type="dxa"/>
+          </w:tcPr>
+          <w:p>
+            <w:pPr>
+              <w:rPr>
+                <w:lang w:val="en-CA"/>
+              </w:rPr>
+            </w:pPr>
+          </w:p>
+        </w:tc>
+      </w:tr>
+      <w:tr>
+        <w:tc>
+          <w:tcPr>
+            <w:tcW w:w="4315" w:type="dxa"/>
+          </w:tcPr>
+          <w:p>
+            <w:pPr>
+              <w:rPr>
+                <w:lang w:val="en-CA"/>
+              </w:rPr>
+            </w:pPr>
+          </w:p>
+        </w:tc>
+        <w:tc>
+          <w:tcPr>
+            <w:tcW w:w="4315" w:type="dxa"/>
+          </w:tcPr>
+          <w:p>
+            <w:pPr>
+              <w:rPr>
+                <w:lang w:val="en-CA"/>
+              </w:rPr>
+            </w:pPr>
+          </w:p>
+        </w:tc>
+      </w:tr>
+    </w:tbl>
     <w:p>
       <w:pPr>
         <w:rPr>
           <w:lang w:val="en-CA"/>
         </w:rPr>
       </w:pPr>
-      <w:r>
+    </w:p>
+    <w:p>
+      <w:pPr>
         <w:rPr>
           <w:lang w:val="en-CA"/>
         </w:rPr>
-        <w:t xml:space="preserve"> </w:t>
-      </w:r>
-      <w:r>
-        <w:rPr>
-          <w:lang w:val="en-CA"/>
-        </w:rPr>
-        <w:t xml:space="preserve">OpenCV </w:t>
-      </w:r>
-      <w:proofErr w:type="gramStart"/>
-      <w:r>
-        <w:rPr>
-          <w:lang w:val="en-CA"/>
-        </w:rPr>
-        <w:t xml:space="preserve">  :</w:t>
-      </w:r>
-      <w:proofErr w:type="gramEnd"/>
-      <w:r>
-        <w:rPr>
-          <w:lang w:val="en-CA"/>
-        </w:rPr>
-        <w:t xml:space="preserve"> pip install </w:t>
-      </w:r>
-      <w:proofErr w:type="spellStart"/>
-      <w:r>
-        <w:rPr>
-          <w:lang w:val="en-CA"/>
-        </w:rPr>
-        <w:t>opencv</w:t>
-      </w:r>
-      <w:proofErr w:type="spellEnd"/>
-      <w:r>
-        <w:rPr>
-          <w:lang w:val="en-CA"/>
-        </w:rPr>
-        <w:t>-python</w:t>
-      </w:r>
-    </w:p>
-    <w:p>
-      <w:pPr>
-        <w:rPr>
-          <w:lang w:val="en-CA"/>
-        </w:rPr>
-      </w:pPr>
-      <w:proofErr w:type="spellStart"/>
-      <w:proofErr w:type="gramStart"/>
-      <w:r>
-        <w:rPr>
-          <w:lang w:val="en-CA"/>
-        </w:rPr>
-        <w:t>B</w:t>
-      </w:r>
-      <w:r>
-        <w:rPr>
-          <w:lang w:val="en-CA"/>
-        </w:rPr>
-        <w:t>iT</w:t>
-      </w:r>
-      <w:proofErr w:type="spellEnd"/>
-      <w:r>
-        <w:rPr>
-          <w:lang w:val="en-CA"/>
-        </w:rPr>
-        <w:t xml:space="preserve">  :</w:t>
-      </w:r>
-      <w:proofErr w:type="gramEnd"/>
-      <w:r>
-        <w:rPr>
-          <w:lang w:val="en-CA"/>
-        </w:rPr>
-        <w:t xml:space="preserve"> pip install </w:t>
-      </w:r>
-      <w:proofErr w:type="spellStart"/>
-      <w:r>
-        <w:rPr>
-          <w:lang w:val="en-CA"/>
-        </w:rPr>
-        <w:t>Bitdesc</w:t>
-      </w:r>
-      <w:proofErr w:type="spellEnd"/>
+      </w:pPr>
     </w:p>
     <w:p>
       <w:pPr>
@@ -110,7 +435,7 @@
 </file>
 
 <file path=word/numbering.xml><?xml version="1.0" encoding="utf-8"?>
-<w:numbering xmlns:wpc="http://schemas.microsoft.com/office/word/2010/wordprocessingCanvas" xmlns:cx="http://schemas.microsoft.com/office/drawing/2014/chartex" xmlns:cx1="http://schemas.microsoft.com/office/drawing/2015/9/8/chartex" xmlns:cx2="http://schemas.microsoft.com/office/drawing/2015/10/21/chartex" xmlns:cx3="http://schemas.microsoft.com/office/drawing/2016/5/9/chartex" xmlns:cx4="http://schemas.microsoft.com/office/drawing/2016/5/10/chartex" xmlns:cx5="http://schemas.microsoft.com/office/drawing/2016/5/11/chartex" xmlns:cx6="http://schemas.microsoft.com/office/drawing/2016/5/12/chartex" xmlns:cx7="http://schemas.microsoft.com/office/drawing/2016/5/13/chartex" xmlns:cx8="http://schemas.microsoft.com/office/drawing/2016/5/14/chartex" xmlns:mc="http://schemas.openxmlformats.org/markup-compatibility/2006" xmlns:aink="http://schemas.microsoft.com/office/drawing/2016/ink" xmlns:am3d="http://schemas.microsoft.com/office/drawing/2017/model3d" xmlns:o="urn:schemas-microsoft-com:office:office" xmlns:r="http://schemas.openxmlformats.org/officeDocument/2006/relationships" xmlns:m="http://schemas.openxmlformats.org/officeDocument/2006/math" xmlns:v="urn:schemas-microsoft-com:vml" xmlns:wp14="http://schemas.microsoft.com/office/word/2010/wordprocessingDrawing" xmlns:wp="http://schemas.openxmlformats.org/drawingml/2006/wordprocessingDrawing" xmlns:w10="urn:schemas-microsoft-com:office:word" xmlns:w="http://schemas.openxmlformats.org/wordprocessingml/2006/main" xmlns:w14="http://schemas.microsoft.com/office/word/2010/wordml" xmlns:w15="http://schemas.microsoft.com/office/word/2012/wordml" xmlns:w16cex="http://schemas.microsoft.com/office/word/2018/wordml/cex" xmlns:w16cid="http://schemas.microsoft.com/office/word/2016/wordml/cid" xmlns:w16="http://schemas.microsoft.com/office/word/2018/wordml" xmlns:w16sdtdh="http://schemas.microsoft.com/office/word/2020/wordml/sdtdatahash" xmlns:w16se="http://schemas.microsoft.com/office/word/2015/wordml/symex" xmlns:wpg="http://schemas.microsoft.com/office/word/2010/wordprocessingGroup" xmlns:wpi="http://schemas.microsoft.com/office/word/2010/wordprocessingInk" xmlns:wne="http://schemas.microsoft.com/office/word/2006/wordml" xmlns:wps="http://schemas.microsoft.com/office/word/2010/wordprocessingShape" mc:Ignorable="w14 w15 w16se w16cid w16 w16cex w16sdtdh wp14">
+<w:numbering xmlns:wpc="http://schemas.microsoft.com/office/word/2010/wordprocessingCanvas" xmlns:cx="http://schemas.microsoft.com/office/drawing/2014/chartex" xmlns:cx1="http://schemas.microsoft.com/office/drawing/2015/9/8/chartex" xmlns:cx2="http://schemas.microsoft.com/office/drawing/2015/10/21/chartex" xmlns:cx3="http://schemas.microsoft.com/office/drawing/2016/5/9/chartex" xmlns:cx4="http://schemas.microsoft.com/office/drawing/2016/5/10/chartex" xmlns:cx5="http://schemas.microsoft.com/office/drawing/2016/5/11/chartex" xmlns:cx6="http://schemas.microsoft.com/office/drawing/2016/5/12/chartex" xmlns:cx7="http://schemas.microsoft.com/office/drawing/2016/5/13/chartex" xmlns:cx8="http://schemas.microsoft.com/office/drawing/2016/5/14/chartex" xmlns:mc="http://schemas.openxmlformats.org/markup-compatibility/2006" xmlns:aink="http://schemas.microsoft.com/office/drawing/2016/ink" xmlns:am3d="http://schemas.microsoft.com/office/drawing/2017/model3d" xmlns:o="urn:schemas-microsoft-com:office:office" xmlns:r="http://schemas.openxmlformats.org/officeDocument/2006/relationships" xmlns:m="http://schemas.openxmlformats.org/officeDocument/2006/math" xmlns:v="urn:schemas-microsoft-com:vml" xmlns:wp14="http://schemas.microsoft.com/office/word/2010/wordprocessingDrawing" xmlns:wp="http://schemas.openxmlformats.org/drawingml/2006/wordprocessingDrawing" xmlns:w10="urn:schemas-microsoft-com:office:word" xmlns:w="http://schemas.openxmlformats.org/wordprocessingml/2006/main" xmlns:w14="http://schemas.microsoft.com/office/word/2010/wordml" xmlns:w15="http://schemas.microsoft.com/office/word/2012/wordml" xmlns:w16cex="http://schemas.microsoft.com/office/word/2018/wordml/cex" xmlns:w16cid="http://schemas.microsoft.com/office/word/2016/wordml/cid" xmlns:w16="http://schemas.microsoft.com/office/word/2018/wordml" xmlns:w16se="http://schemas.microsoft.com/office/word/2015/wordml/symex" xmlns:wpg="http://schemas.microsoft.com/office/word/2010/wordprocessingGroup" xmlns:wpi="http://schemas.microsoft.com/office/word/2010/wordprocessingInk" xmlns:wne="http://schemas.microsoft.com/office/word/2006/wordml" xmlns:wps="http://schemas.microsoft.com/office/word/2010/wordprocessingShape" mc:Ignorable="w14 w15 w16se w16cid w16 w16cex wp14">
   <w:abstractNum w:abstractNumId="0" w15:restartNumberingAfterBreak="0">
     <w:nsid w:val="6A4225CB"/>
     <w:multiLevelType w:val="hybridMultilevel"/>
@@ -347,7 +672,7 @@
 </file>
 
 <file path=word/styles.xml><?xml version="1.0" encoding="utf-8"?>
-<w:styles xmlns:mc="http://schemas.openxmlformats.org/markup-compatibility/2006" xmlns:r="http://schemas.openxmlformats.org/officeDocument/2006/relationships" xmlns:w="http://schemas.openxmlformats.org/wordprocessingml/2006/main" xmlns:w14="http://schemas.microsoft.com/office/word/2010/wordml" xmlns:w15="http://schemas.microsoft.com/office/word/2012/wordml" xmlns:w16cex="http://schemas.microsoft.com/office/word/2018/wordml/cex" xmlns:w16cid="http://schemas.microsoft.com/office/word/2016/wordml/cid" xmlns:w16="http://schemas.microsoft.com/office/word/2018/wordml" xmlns:w16sdtdh="http://schemas.microsoft.com/office/word/2020/wordml/sdtdatahash" xmlns:w16se="http://schemas.microsoft.com/office/word/2015/wordml/symex" mc:Ignorable="w14 w15 w16se w16cid w16 w16cex w16sdtdh">
+<w:styles xmlns:mc="http://schemas.openxmlformats.org/markup-compatibility/2006" xmlns:r="http://schemas.openxmlformats.org/officeDocument/2006/relationships" xmlns:w="http://schemas.openxmlformats.org/wordprocessingml/2006/main" xmlns:w14="http://schemas.microsoft.com/office/word/2010/wordml" xmlns:w15="http://schemas.microsoft.com/office/word/2012/wordml" xmlns:w16cex="http://schemas.microsoft.com/office/word/2018/wordml/cex" xmlns:w16cid="http://schemas.microsoft.com/office/word/2016/wordml/cid" xmlns:w16="http://schemas.microsoft.com/office/word/2018/wordml" xmlns:w16se="http://schemas.microsoft.com/office/word/2015/wordml/symex" mc:Ignorable="w14 w15 w16se w16cid w16 w16cex">
   <w:docDefaults>
     <w:rPrDefault>
       <w:rPr>
@@ -783,6 +1108,25 @@
       <w:contextualSpacing/>
     </w:pPr>
   </w:style>
+  <w:style w:type="table" w:styleId="TableGrid">
+    <w:name w:val="Table Grid"/>
+    <w:basedOn w:val="TableNormal"/>
+    <w:uiPriority w:val="39"/>
+    <w:rsid w:val="004D0E5A"/>
+    <w:pPr>
+      <w:spacing w:after="0" w:line="240" w:lineRule="auto"/>
+    </w:pPr>
+    <w:tblPr>
+      <w:tblBorders>
+        <w:top w:val="single" w:sz="4" w:space="0" w:color="auto"/>
+        <w:left w:val="single" w:sz="4" w:space="0" w:color="auto"/>
+        <w:bottom w:val="single" w:sz="4" w:space="0" w:color="auto"/>
+        <w:right w:val="single" w:sz="4" w:space="0" w:color="auto"/>
+        <w:insideH w:val="single" w:sz="4" w:space="0" w:color="auto"/>
+        <w:insideV w:val="single" w:sz="4" w:space="0" w:color="auto"/>
+      </w:tblBorders>
+    </w:tblPr>
+  </w:style>
 </w:styles>
 </file>
 

</xml_diff>